<commit_message>
chores[docs]: update doc report
</commit_message>
<xml_diff>
--- a/docs/Reports/Sept2022_LaneDetection_Report.docx
+++ b/docs/Reports/Sept2022_LaneDetection_Report.docx
@@ -154,6 +154,9 @@
       <w:r>
         <w:t xml:space="preserve">Keyword: </w:t>
       </w:r>
+      <w:r>
+        <w:t>Inverse perspective mapping</w:t>
+      </w:r>
     </w:p>
     <w:p>
       <w:pPr>
@@ -169,6 +172,11 @@
       </w:r>
       <w:r>
         <w:t xml:space="preserve"> Detection</w:t>
+      </w:r>
+    </w:p>
+    <w:p>
+      <w:r>
+        <w:t>Keyword: gradient image, gradients of lane markings</w:t>
       </w:r>
     </w:p>
     <w:p>

</xml_diff>